<commit_message>
aggiunte precondizioni e postcondizioni
</commit_message>
<xml_diff>
--- a/ODD.docx
+++ b/ODD.docx
@@ -2199,14 +2199,7 @@
                 <w:sz w:val="24"/>
                 <w:szCs w:val="24"/>
               </w:rPr>
-              <w:t>Allenatore:</w:t>
-            </w:r>
-            <w:r>
-              <w:rPr>
-                <w:sz w:val="24"/>
-                <w:szCs w:val="24"/>
-              </w:rPr>
-              <w:t>:</w:t>
+              <w:t>Allenatore::</w:t>
             </w:r>
             <w:r>
               <w:rPr>
@@ -2269,21 +2262,7 @@
                 <w:sz w:val="24"/>
                 <w:szCs w:val="24"/>
               </w:rPr>
-              <w:t xml:space="preserve"> </w:t>
-            </w:r>
-            <w:r>
-              <w:rPr>
-                <w:sz w:val="24"/>
-                <w:szCs w:val="24"/>
-              </w:rPr>
-              <w:t>Allenatore::</w:t>
-            </w:r>
-            <w:r>
-              <w:rPr>
-                <w:sz w:val="24"/>
-                <w:szCs w:val="24"/>
-              </w:rPr>
-              <w:t>getAllAllenatori()</w:t>
+              <w:t xml:space="preserve"> Allenatore::getAllAllenatori()</w:t>
             </w:r>
           </w:p>
           <w:p>
@@ -2315,21 +2294,7 @@
                 <w:sz w:val="24"/>
                 <w:szCs w:val="24"/>
               </w:rPr>
-              <w:t xml:space="preserve"> </w:t>
-            </w:r>
-            <w:r>
-              <w:rPr>
-                <w:sz w:val="24"/>
-                <w:szCs w:val="24"/>
-              </w:rPr>
-              <w:t>Allenatore::</w:t>
-            </w:r>
-            <w:r>
-              <w:rPr>
-                <w:sz w:val="24"/>
-                <w:szCs w:val="24"/>
-              </w:rPr>
-              <w:t>getAllenatore(username)</w:t>
+              <w:t xml:space="preserve"> Allenatore::getAllenatore(username)</w:t>
             </w:r>
           </w:p>
         </w:tc>
@@ -2514,14 +2479,7 @@
                 <w:sz w:val="24"/>
                 <w:szCs w:val="24"/>
               </w:rPr>
-              <w:t>: Allenatore.getAllAllenatori()-&gt;</w:t>
-            </w:r>
-            <w:r>
-              <w:rPr>
-                <w:sz w:val="24"/>
-                <w:szCs w:val="24"/>
-              </w:rPr>
-              <w:t xml:space="preserve"> no</w:t>
+              <w:t>: Allenatore.getAllAllenatori()-&gt; no</w:t>
             </w:r>
             <w:r>
               <w:rPr>
@@ -2933,21 +2891,77 @@
                 <w:sz w:val="24"/>
                 <w:szCs w:val="24"/>
               </w:rPr>
-              <w:t xml:space="preserve"> Lega::</w:t>
-            </w:r>
-            <w:r>
-              <w:rPr>
-                <w:sz w:val="24"/>
-                <w:szCs w:val="24"/>
-              </w:rPr>
-              <w:t>aggiungiSquadra(</w:t>
-            </w:r>
-            <w:r>
-              <w:rPr>
-                <w:sz w:val="24"/>
-                <w:szCs w:val="24"/>
-              </w:rPr>
-              <w:t>squadra, allenatore</w:t>
+              <w:t xml:space="preserve"> Lega::aggiungiSquadra(squadra, allenatore)</w:t>
+            </w:r>
+          </w:p>
+          <w:p>
+            <w:pPr>
+              <w:rPr>
+                <w:sz w:val="24"/>
+                <w:szCs w:val="24"/>
+              </w:rPr>
+            </w:pPr>
+            <w:r>
+              <w:rPr>
+                <w:b/>
+                <w:bCs/>
+                <w:sz w:val="24"/>
+                <w:szCs w:val="24"/>
+              </w:rPr>
+              <w:t>Pre</w:t>
+            </w:r>
+            <w:r>
+              <w:rPr>
+                <w:sz w:val="24"/>
+                <w:szCs w:val="24"/>
+              </w:rPr>
+              <w:t>:  squadra!=null and allenatore!=null</w:t>
+            </w:r>
+          </w:p>
+          <w:p>
+            <w:pPr>
+              <w:rPr>
+                <w:sz w:val="24"/>
+                <w:szCs w:val="24"/>
+              </w:rPr>
+            </w:pPr>
+            <w:r>
+              <w:rPr>
+                <w:b/>
+                <w:bCs/>
+                <w:sz w:val="24"/>
+                <w:szCs w:val="24"/>
+              </w:rPr>
+              <w:lastRenderedPageBreak/>
+              <w:t>Context</w:t>
+            </w:r>
+            <w:r>
+              <w:rPr>
+                <w:sz w:val="24"/>
+                <w:szCs w:val="24"/>
+              </w:rPr>
+              <w:t xml:space="preserve"> Lega::aggiungi</w:t>
+            </w:r>
+            <w:r>
+              <w:rPr>
+                <w:sz w:val="24"/>
+                <w:szCs w:val="24"/>
+              </w:rPr>
+              <w:t>Partita</w:t>
+            </w:r>
+            <w:r>
+              <w:rPr>
+                <w:sz w:val="24"/>
+                <w:szCs w:val="24"/>
+              </w:rPr>
+              <w:t>(</w:t>
+            </w:r>
+            <w:r>
+              <w:rPr>
+                <w:sz w:val="24"/>
+                <w:szCs w:val="24"/>
+              </w:rPr>
+              <w:t>partita</w:t>
             </w:r>
             <w:r>
               <w:rPr>
@@ -2985,23 +2999,8 @@
                 <w:sz w:val="24"/>
                 <w:szCs w:val="24"/>
               </w:rPr>
-              <w:t xml:space="preserve"> </w:t>
-            </w:r>
-            <w:r>
-              <w:rPr>
-                <w:sz w:val="24"/>
-                <w:szCs w:val="24"/>
-              </w:rPr>
-              <w:t xml:space="preserve"> squadra!=null and allenatore!=null</w:t>
-            </w:r>
-          </w:p>
-          <w:p>
-            <w:pPr>
-              <w:rPr>
-                <w:sz w:val="24"/>
-                <w:szCs w:val="24"/>
-              </w:rPr>
-            </w:pPr>
+              <w:t xml:space="preserve"> partita!=null</w:t>
+            </w:r>
           </w:p>
         </w:tc>
       </w:tr>
@@ -3085,14 +3084,7 @@
                 <w:sz w:val="24"/>
                 <w:szCs w:val="24"/>
               </w:rPr>
-              <w:t>:</w:t>
-            </w:r>
-            <w:r>
-              <w:rPr>
-                <w:sz w:val="24"/>
-                <w:szCs w:val="24"/>
-              </w:rPr>
-              <w:t xml:space="preserve"> Lega.getAllLeghe() -&gt; contains (lega)</w:t>
+              <w:t>: Lega.getAllLeghe() -&gt; contains (lega)</w:t>
             </w:r>
           </w:p>
           <w:p>
@@ -3124,35 +3116,7 @@
                 <w:sz w:val="24"/>
                 <w:szCs w:val="24"/>
               </w:rPr>
-              <w:t xml:space="preserve"> Lega::aggiungiSquadra(</w:t>
-            </w:r>
-            <w:r>
-              <w:rPr>
-                <w:sz w:val="24"/>
-                <w:szCs w:val="24"/>
-              </w:rPr>
-              <w:t>squadra</w:t>
-            </w:r>
-            <w:r>
-              <w:rPr>
-                <w:sz w:val="24"/>
-                <w:szCs w:val="24"/>
-              </w:rPr>
-              <w:t xml:space="preserve">, </w:t>
-            </w:r>
-            <w:r>
-              <w:rPr>
-                <w:sz w:val="24"/>
-                <w:szCs w:val="24"/>
-              </w:rPr>
-              <w:t>usernameAllenatore</w:t>
-            </w:r>
-            <w:r>
-              <w:rPr>
-                <w:sz w:val="24"/>
-                <w:szCs w:val="24"/>
-              </w:rPr>
-              <w:t>)</w:t>
+              <w:t xml:space="preserve"> Lega::aggiungiSquadra(squadra, usernameAllenatore)</w:t>
             </w:r>
           </w:p>
           <w:p>
@@ -3185,6 +3149,121 @@
                 <w:sz w:val="24"/>
                 <w:szCs w:val="24"/>
               </w:rPr>
+              <w:t xml:space="preserve">:  Lega.allenatori -&gt; </w:t>
+            </w:r>
+            <w:r>
+              <w:rPr>
+                <w:sz w:val="24"/>
+                <w:szCs w:val="24"/>
+              </w:rPr>
+              <w:t xml:space="preserve">include </w:t>
+            </w:r>
+            <w:r>
+              <w:rPr>
+                <w:sz w:val="24"/>
+                <w:szCs w:val="24"/>
+              </w:rPr>
+              <w:t>(Allenatore.getAllenatore(username))</w:t>
+            </w:r>
+          </w:p>
+          <w:p>
+            <w:pPr>
+              <w:rPr>
+                <w:sz w:val="24"/>
+                <w:szCs w:val="24"/>
+              </w:rPr>
+            </w:pPr>
+            <w:r>
+              <w:rPr>
+                <w:sz w:val="24"/>
+                <w:szCs w:val="24"/>
+              </w:rPr>
+              <w:t xml:space="preserve">Lega.squadre -&gt; </w:t>
+            </w:r>
+            <w:r>
+              <w:rPr>
+                <w:sz w:val="24"/>
+                <w:szCs w:val="24"/>
+              </w:rPr>
+              <w:t>include</w:t>
+            </w:r>
+            <w:r>
+              <w:rPr>
+                <w:sz w:val="24"/>
+                <w:szCs w:val="24"/>
+              </w:rPr>
+              <w:t xml:space="preserve"> (squadra)</w:t>
+            </w:r>
+          </w:p>
+          <w:p>
+            <w:pPr>
+              <w:rPr>
+                <w:sz w:val="24"/>
+                <w:szCs w:val="24"/>
+              </w:rPr>
+            </w:pPr>
+          </w:p>
+          <w:p>
+            <w:pPr>
+              <w:rPr>
+                <w:sz w:val="24"/>
+                <w:szCs w:val="24"/>
+              </w:rPr>
+            </w:pPr>
+            <w:r>
+              <w:rPr>
+                <w:b/>
+                <w:bCs/>
+                <w:sz w:val="24"/>
+                <w:szCs w:val="24"/>
+              </w:rPr>
+              <w:t>Context</w:t>
+            </w:r>
+            <w:r>
+              <w:rPr>
+                <w:sz w:val="24"/>
+                <w:szCs w:val="24"/>
+              </w:rPr>
+              <w:t xml:space="preserve"> </w:t>
+            </w:r>
+            <w:r>
+              <w:rPr>
+                <w:sz w:val="24"/>
+                <w:szCs w:val="24"/>
+              </w:rPr>
+              <w:t>Lega::aggiungiPartita(partita)</w:t>
+            </w:r>
+          </w:p>
+          <w:p>
+            <w:pPr>
+              <w:rPr>
+                <w:sz w:val="24"/>
+                <w:szCs w:val="24"/>
+              </w:rPr>
+            </w:pPr>
+            <w:r>
+              <w:rPr>
+                <w:b/>
+                <w:bCs/>
+                <w:sz w:val="24"/>
+                <w:szCs w:val="24"/>
+              </w:rPr>
+              <w:t>P</w:t>
+            </w:r>
+            <w:r>
+              <w:rPr>
+                <w:b/>
+                <w:bCs/>
+                <w:sz w:val="24"/>
+                <w:szCs w:val="24"/>
+              </w:rPr>
+              <w:t>ost</w:t>
+            </w:r>
+            <w:r>
+              <w:rPr>
+                <w:sz w:val="24"/>
+                <w:szCs w:val="24"/>
+              </w:rPr>
               <w:t xml:space="preserve">:  </w:t>
             </w:r>
             <w:r>
@@ -3192,59 +3271,8 @@
                 <w:sz w:val="24"/>
                 <w:szCs w:val="24"/>
               </w:rPr>
-              <w:t xml:space="preserve">Lega.allenatori -&gt; </w:t>
-            </w:r>
-            <w:r>
-              <w:rPr>
-                <w:sz w:val="24"/>
-                <w:szCs w:val="24"/>
-              </w:rPr>
-              <w:t xml:space="preserve">include </w:t>
-            </w:r>
-            <w:r>
-              <w:rPr>
-                <w:sz w:val="24"/>
-                <w:szCs w:val="24"/>
-              </w:rPr>
-              <w:t>(Allenatore.getAllenatore(username))</w:t>
-            </w:r>
-          </w:p>
-          <w:p>
-            <w:pPr>
-              <w:rPr>
-                <w:sz w:val="24"/>
-                <w:szCs w:val="24"/>
-              </w:rPr>
-            </w:pPr>
-            <w:r>
-              <w:rPr>
-                <w:sz w:val="24"/>
-                <w:szCs w:val="24"/>
-              </w:rPr>
-              <w:t xml:space="preserve">Lega.squadre -&gt; </w:t>
-            </w:r>
-            <w:r>
-              <w:rPr>
-                <w:sz w:val="24"/>
-                <w:szCs w:val="24"/>
-              </w:rPr>
-              <w:t>include</w:t>
-            </w:r>
-            <w:r>
-              <w:rPr>
-                <w:sz w:val="24"/>
-                <w:szCs w:val="24"/>
-              </w:rPr>
-              <w:t xml:space="preserve"> (squadra)</w:t>
-            </w:r>
-          </w:p>
-          <w:p>
-            <w:pPr>
-              <w:rPr>
-                <w:sz w:val="24"/>
-                <w:szCs w:val="24"/>
-              </w:rPr>
-            </w:pPr>
+              <w:t>Lega.partite -&gt; include (partita)</w:t>
+            </w:r>
           </w:p>
         </w:tc>
       </w:tr>
@@ -3398,14 +3426,7 @@
                 <w:sz w:val="24"/>
                 <w:szCs w:val="24"/>
               </w:rPr>
-              <w:t xml:space="preserve"> </w:t>
-            </w:r>
-            <w:r>
-              <w:rPr>
-                <w:sz w:val="24"/>
-                <w:szCs w:val="24"/>
-              </w:rPr>
-              <w:t>Invito::inviaInvito(allenatore, nomeLega)</w:t>
+              <w:t xml:space="preserve"> Invito::inviaInvito(allenatore, nomeLega)</w:t>
             </w:r>
           </w:p>
           <w:p>
@@ -3461,21 +3482,7 @@
                 <w:sz w:val="24"/>
                 <w:szCs w:val="24"/>
               </w:rPr>
-              <w:t xml:space="preserve"> Invito::</w:t>
-            </w:r>
-            <w:r>
-              <w:rPr>
-                <w:sz w:val="24"/>
-                <w:szCs w:val="24"/>
-              </w:rPr>
-              <w:t>rispondi</w:t>
-            </w:r>
-            <w:r>
-              <w:rPr>
-                <w:sz w:val="24"/>
-                <w:szCs w:val="24"/>
-              </w:rPr>
-              <w:t>Invito()</w:t>
+              <w:t xml:space="preserve"> Invito::rispondiInvito()</w:t>
             </w:r>
           </w:p>
           <w:p>
@@ -3761,21 +3768,7 @@
                 <w:sz w:val="24"/>
                 <w:szCs w:val="24"/>
               </w:rPr>
-              <w:t xml:space="preserve"> Squadra</w:t>
-            </w:r>
-            <w:r>
-              <w:rPr>
-                <w:sz w:val="24"/>
-                <w:szCs w:val="24"/>
-              </w:rPr>
-              <w:t>::</w:t>
-            </w:r>
-            <w:r>
-              <w:rPr>
-                <w:sz w:val="24"/>
-                <w:szCs w:val="24"/>
-              </w:rPr>
-              <w:t>creaSquadra(</w:t>
+              <w:t xml:space="preserve"> Squadra::creaSquadra(</w:t>
             </w:r>
             <w:r>
               <w:rPr>
@@ -3852,14 +3845,7 @@
                 <w:sz w:val="24"/>
                 <w:szCs w:val="24"/>
               </w:rPr>
-              <w:t xml:space="preserve"> </w:t>
-            </w:r>
-            <w:r>
-              <w:rPr>
-                <w:sz w:val="24"/>
-                <w:szCs w:val="24"/>
-              </w:rPr>
-              <w:t>Squadra::aggiungiGiocatoreSquadra(</w:t>
+              <w:t xml:space="preserve"> Squadra::aggiungiGiocatoreSquadra(</w:t>
             </w:r>
             <w:r>
               <w:rPr>
@@ -3936,21 +3922,7 @@
                 <w:sz w:val="24"/>
                 <w:szCs w:val="24"/>
               </w:rPr>
-              <w:t xml:space="preserve"> Squadra::</w:t>
-            </w:r>
-            <w:r>
-              <w:rPr>
-                <w:sz w:val="24"/>
-                <w:szCs w:val="24"/>
-              </w:rPr>
-              <w:t>rimuovi</w:t>
-            </w:r>
-            <w:r>
-              <w:rPr>
-                <w:sz w:val="24"/>
-                <w:szCs w:val="24"/>
-              </w:rPr>
-              <w:t>GiocatoreSquadra(</w:t>
+              <w:t xml:space="preserve"> Squadra::rimuoviGiocatoreSquadra(</w:t>
             </w:r>
             <w:r>
               <w:rPr>
@@ -4027,21 +3999,7 @@
                 <w:sz w:val="24"/>
                 <w:szCs w:val="24"/>
               </w:rPr>
-              <w:t xml:space="preserve"> Squadra::</w:t>
-            </w:r>
-            <w:r>
-              <w:rPr>
-                <w:sz w:val="24"/>
-                <w:szCs w:val="24"/>
-              </w:rPr>
-              <w:t>sostituisci</w:t>
-            </w:r>
-            <w:r>
-              <w:rPr>
-                <w:sz w:val="24"/>
-                <w:szCs w:val="24"/>
-              </w:rPr>
-              <w:t>GiocatoreSquadra(</w:t>
+              <w:t xml:space="preserve"> Squadra::sostituisciGiocatoreSquadra(</w:t>
             </w:r>
             <w:r>
               <w:rPr>
@@ -4543,16 +4501,839 @@
               </w:rPr>
               <w:t>include (giocatore1) and squadra.giocatori -&gt; include (giocatore2)</w:t>
             </w:r>
+          </w:p>
+          <w:p>
+            <w:pPr>
+              <w:rPr>
+                <w:sz w:val="24"/>
+                <w:szCs w:val="24"/>
+              </w:rPr>
+            </w:pPr>
+          </w:p>
+        </w:tc>
+      </w:tr>
+    </w:tbl>
+    <w:p>
+      <w:pPr>
+        <w:rPr>
+          <w:sz w:val="24"/>
+          <w:szCs w:val="24"/>
+        </w:rPr>
+      </w:pPr>
+    </w:p>
+    <w:p>
+      <w:pPr>
+        <w:rPr>
+          <w:sz w:val="24"/>
+          <w:szCs w:val="24"/>
+        </w:rPr>
+      </w:pPr>
+    </w:p>
+    <w:tbl>
+      <w:tblPr>
+        <w:tblStyle w:val="Grigliatabella"/>
+        <w:tblW w:w="0" w:type="auto"/>
+        <w:tblLook w:val="04A0" w:firstRow="1" w:lastRow="0" w:firstColumn="1" w:lastColumn="0" w:noHBand="0" w:noVBand="1"/>
+      </w:tblPr>
+      <w:tblGrid>
+        <w:gridCol w:w="2405"/>
+        <w:gridCol w:w="7223"/>
+      </w:tblGrid>
+      <w:tr>
+        <w:tc>
+          <w:tcPr>
+            <w:tcW w:w="2405" w:type="dxa"/>
+          </w:tcPr>
+          <w:p>
+            <w:pPr>
+              <w:rPr>
+                <w:sz w:val="24"/>
+                <w:szCs w:val="24"/>
+              </w:rPr>
+            </w:pPr>
+            <w:r>
+              <w:rPr>
+                <w:sz w:val="24"/>
+                <w:szCs w:val="24"/>
+              </w:rPr>
+              <w:t>Nome classe</w:t>
+            </w:r>
+          </w:p>
+        </w:tc>
+        <w:tc>
+          <w:tcPr>
+            <w:tcW w:w="7223" w:type="dxa"/>
+          </w:tcPr>
+          <w:p>
+            <w:pPr>
+              <w:rPr>
+                <w:sz w:val="24"/>
+                <w:szCs w:val="24"/>
+              </w:rPr>
+            </w:pPr>
+            <w:r>
+              <w:rPr>
+                <w:sz w:val="24"/>
+                <w:szCs w:val="24"/>
+              </w:rPr>
+              <w:t>Partita</w:t>
+            </w:r>
+          </w:p>
+        </w:tc>
+      </w:tr>
+      <w:tr>
+        <w:tc>
+          <w:tcPr>
+            <w:tcW w:w="2405" w:type="dxa"/>
+          </w:tcPr>
+          <w:p>
+            <w:pPr>
+              <w:rPr>
+                <w:sz w:val="24"/>
+                <w:szCs w:val="24"/>
+              </w:rPr>
+            </w:pPr>
+            <w:r>
+              <w:rPr>
+                <w:sz w:val="24"/>
+                <w:szCs w:val="24"/>
+              </w:rPr>
+              <w:t>Descrizione</w:t>
+            </w:r>
+          </w:p>
+        </w:tc>
+        <w:tc>
+          <w:tcPr>
+            <w:tcW w:w="7223" w:type="dxa"/>
+          </w:tcPr>
+          <w:p>
+            <w:pPr>
+              <w:rPr>
+                <w:sz w:val="24"/>
+                <w:szCs w:val="24"/>
+              </w:rPr>
+            </w:pPr>
+          </w:p>
+        </w:tc>
+      </w:tr>
+      <w:tr>
+        <w:tc>
+          <w:tcPr>
+            <w:tcW w:w="2405" w:type="dxa"/>
+          </w:tcPr>
+          <w:p>
+            <w:pPr>
+              <w:rPr>
+                <w:sz w:val="24"/>
+                <w:szCs w:val="24"/>
+              </w:rPr>
+            </w:pPr>
+            <w:r>
+              <w:rPr>
+                <w:sz w:val="24"/>
+                <w:szCs w:val="24"/>
+              </w:rPr>
+              <w:t>Pre-condizioni</w:t>
+            </w:r>
+          </w:p>
+        </w:tc>
+        <w:tc>
+          <w:tcPr>
+            <w:tcW w:w="7223" w:type="dxa"/>
+          </w:tcPr>
+          <w:p>
+            <w:pPr>
+              <w:rPr>
+                <w:sz w:val="24"/>
+                <w:szCs w:val="24"/>
+              </w:rPr>
+            </w:pPr>
+            <w:r>
+              <w:rPr>
+                <w:b/>
+                <w:bCs/>
+                <w:sz w:val="24"/>
+                <w:szCs w:val="24"/>
+              </w:rPr>
+              <w:t>Context</w:t>
+            </w:r>
+            <w:r>
+              <w:rPr>
+                <w:sz w:val="24"/>
+                <w:szCs w:val="24"/>
+              </w:rPr>
+              <w:t xml:space="preserve"> </w:t>
+            </w:r>
+            <w:r>
+              <w:rPr>
+                <w:sz w:val="24"/>
+                <w:szCs w:val="24"/>
+              </w:rPr>
+              <w:t>Partita::creaPartita(squadra1, squadra2, giornata)</w:t>
+            </w:r>
+          </w:p>
+          <w:p>
+            <w:pPr>
+              <w:rPr>
+                <w:sz w:val="24"/>
+                <w:szCs w:val="24"/>
+              </w:rPr>
+            </w:pPr>
+            <w:r>
+              <w:rPr>
+                <w:b/>
+                <w:bCs/>
+                <w:sz w:val="24"/>
+                <w:szCs w:val="24"/>
+              </w:rPr>
+              <w:t>Pre</w:t>
+            </w:r>
+            <w:r>
+              <w:rPr>
+                <w:sz w:val="24"/>
+                <w:szCs w:val="24"/>
+              </w:rPr>
+              <w:t xml:space="preserve">: </w:t>
+            </w:r>
+            <w:r>
+              <w:rPr>
+                <w:sz w:val="24"/>
+                <w:szCs w:val="24"/>
+              </w:rPr>
+              <w:t>squadra1!=null and squadra2!=null and giornata!=null</w:t>
+            </w:r>
+          </w:p>
+          <w:p>
+            <w:pPr>
+              <w:rPr>
+                <w:sz w:val="24"/>
+                <w:szCs w:val="24"/>
+              </w:rPr>
+            </w:pPr>
+          </w:p>
+          <w:p>
+            <w:pPr>
+              <w:rPr>
+                <w:sz w:val="24"/>
+                <w:szCs w:val="24"/>
+              </w:rPr>
+            </w:pPr>
+            <w:r>
+              <w:rPr>
+                <w:b/>
+                <w:bCs/>
+                <w:sz w:val="24"/>
+                <w:szCs w:val="24"/>
+              </w:rPr>
+              <w:t>Context</w:t>
+            </w:r>
+            <w:r>
+              <w:rPr>
+                <w:sz w:val="24"/>
+                <w:szCs w:val="24"/>
+              </w:rPr>
+              <w:t xml:space="preserve"> Partita::setRisultato</w:t>
+            </w:r>
+            <w:r>
+              <w:rPr>
+                <w:sz w:val="24"/>
+                <w:szCs w:val="24"/>
+              </w:rPr>
+              <w:t>(goal1, goal2)</w:t>
+            </w:r>
+          </w:p>
+          <w:p>
+            <w:pPr>
+              <w:rPr>
+                <w:sz w:val="24"/>
+                <w:szCs w:val="24"/>
+              </w:rPr>
+            </w:pPr>
+            <w:r>
+              <w:rPr>
+                <w:b/>
+                <w:bCs/>
+                <w:sz w:val="24"/>
+                <w:szCs w:val="24"/>
+              </w:rPr>
+              <w:t>Pre</w:t>
+            </w:r>
+            <w:r>
+              <w:rPr>
+                <w:sz w:val="24"/>
+                <w:szCs w:val="24"/>
+              </w:rPr>
+              <w:t xml:space="preserve">: </w:t>
+            </w:r>
+            <w:r>
+              <w:rPr>
+                <w:sz w:val="24"/>
+                <w:szCs w:val="24"/>
+              </w:rPr>
+              <w:t>goal1!=null and goal2!=null</w:t>
+            </w:r>
+          </w:p>
+          <w:p>
+            <w:pPr>
+              <w:rPr>
+                <w:sz w:val="24"/>
+                <w:szCs w:val="24"/>
+              </w:rPr>
+            </w:pPr>
+          </w:p>
+          <w:p>
+            <w:pPr>
+              <w:rPr>
+                <w:sz w:val="24"/>
+                <w:szCs w:val="24"/>
+              </w:rPr>
+            </w:pPr>
+            <w:r>
+              <w:rPr>
+                <w:b/>
+                <w:bCs/>
+                <w:sz w:val="24"/>
+                <w:szCs w:val="24"/>
+              </w:rPr>
+              <w:t>Context</w:t>
+            </w:r>
+            <w:r>
+              <w:rPr>
+                <w:sz w:val="24"/>
+                <w:szCs w:val="24"/>
+              </w:rPr>
+              <w:t xml:space="preserve"> Partita::getAllPartiteLega(lega)</w:t>
+            </w:r>
+          </w:p>
+          <w:p>
+            <w:pPr>
+              <w:rPr>
+                <w:sz w:val="24"/>
+                <w:szCs w:val="24"/>
+              </w:rPr>
+            </w:pPr>
+            <w:r>
+              <w:rPr>
+                <w:b/>
+                <w:bCs/>
+                <w:sz w:val="24"/>
+                <w:szCs w:val="24"/>
+              </w:rPr>
+              <w:t>Pre</w:t>
+            </w:r>
+            <w:r>
+              <w:rPr>
+                <w:sz w:val="24"/>
+                <w:szCs w:val="24"/>
+              </w:rPr>
+              <w:t xml:space="preserve">: </w:t>
+            </w:r>
+            <w:r>
+              <w:rPr>
+                <w:sz w:val="24"/>
+                <w:szCs w:val="24"/>
+              </w:rPr>
+              <w:t>lega!=null</w:t>
+            </w:r>
+          </w:p>
+          <w:p>
+            <w:pPr>
+              <w:rPr>
+                <w:sz w:val="24"/>
+                <w:szCs w:val="24"/>
+              </w:rPr>
+            </w:pPr>
+          </w:p>
+          <w:p>
+            <w:pPr>
+              <w:rPr>
+                <w:sz w:val="24"/>
+                <w:szCs w:val="24"/>
+              </w:rPr>
+            </w:pPr>
+            <w:r>
+              <w:rPr>
+                <w:b/>
+                <w:bCs/>
+                <w:sz w:val="24"/>
+                <w:szCs w:val="24"/>
+              </w:rPr>
+              <w:t>Context</w:t>
+            </w:r>
+            <w:r>
+              <w:rPr>
+                <w:sz w:val="24"/>
+                <w:szCs w:val="24"/>
+              </w:rPr>
+              <w:t xml:space="preserve"> Partita::getAllPartite()</w:t>
+            </w:r>
+          </w:p>
+          <w:p>
+            <w:pPr>
+              <w:rPr>
+                <w:sz w:val="24"/>
+                <w:szCs w:val="24"/>
+              </w:rPr>
+            </w:pPr>
+            <w:r>
+              <w:rPr>
+                <w:b/>
+                <w:bCs/>
+                <w:sz w:val="24"/>
+                <w:szCs w:val="24"/>
+              </w:rPr>
+              <w:t>Pre</w:t>
+            </w:r>
+            <w:r>
+              <w:rPr>
+                <w:sz w:val="24"/>
+                <w:szCs w:val="24"/>
+              </w:rPr>
+              <w:t xml:space="preserve">: </w:t>
+            </w:r>
+          </w:p>
+        </w:tc>
+      </w:tr>
+      <w:tr>
+        <w:tc>
+          <w:tcPr>
+            <w:tcW w:w="2405" w:type="dxa"/>
+          </w:tcPr>
+          <w:p>
+            <w:pPr>
+              <w:rPr>
+                <w:sz w:val="24"/>
+                <w:szCs w:val="24"/>
+              </w:rPr>
+            </w:pPr>
+            <w:r>
+              <w:rPr>
+                <w:sz w:val="24"/>
+                <w:szCs w:val="24"/>
+              </w:rPr>
+              <w:t>Post-condizioni</w:t>
+            </w:r>
+          </w:p>
+        </w:tc>
+        <w:tc>
+          <w:tcPr>
+            <w:tcW w:w="7223" w:type="dxa"/>
+          </w:tcPr>
+          <w:p>
+            <w:pPr>
+              <w:rPr>
+                <w:sz w:val="24"/>
+                <w:szCs w:val="24"/>
+              </w:rPr>
+            </w:pPr>
+            <w:r>
+              <w:rPr>
+                <w:b/>
+                <w:bCs/>
+                <w:sz w:val="24"/>
+                <w:szCs w:val="24"/>
+              </w:rPr>
+              <w:t>Context</w:t>
+            </w:r>
+            <w:r>
+              <w:rPr>
+                <w:sz w:val="24"/>
+                <w:szCs w:val="24"/>
+              </w:rPr>
+              <w:t xml:space="preserve"> </w:t>
+            </w:r>
+            <w:r>
+              <w:rPr>
+                <w:sz w:val="24"/>
+                <w:szCs w:val="24"/>
+              </w:rPr>
+              <w:t>Partita::creaPartita(squadra1, squadra2, giornata)</w:t>
+            </w:r>
+          </w:p>
+          <w:p>
+            <w:pPr>
+              <w:rPr>
+                <w:sz w:val="24"/>
+                <w:szCs w:val="24"/>
+              </w:rPr>
+            </w:pPr>
+            <w:r>
+              <w:rPr>
+                <w:b/>
+                <w:bCs/>
+                <w:sz w:val="24"/>
+                <w:szCs w:val="24"/>
+              </w:rPr>
+              <w:t>P</w:t>
+            </w:r>
+            <w:r>
+              <w:rPr>
+                <w:b/>
+                <w:bCs/>
+                <w:sz w:val="24"/>
+                <w:szCs w:val="24"/>
+              </w:rPr>
+              <w:t>ost</w:t>
+            </w:r>
+            <w:r>
+              <w:rPr>
+                <w:sz w:val="24"/>
+                <w:szCs w:val="24"/>
+              </w:rPr>
+              <w:t xml:space="preserve">: </w:t>
+            </w:r>
+            <w:r>
+              <w:rPr>
+                <w:sz w:val="24"/>
+                <w:szCs w:val="24"/>
+              </w:rPr>
+              <w:t>partita.squadra1=squadra and partita</w:t>
+            </w:r>
+            <w:r>
+              <w:rPr>
+                <w:sz w:val="24"/>
+                <w:szCs w:val="24"/>
+              </w:rPr>
+              <w:t xml:space="preserve">.squadra2=squadra2 and partita.giornata=giornata and Partita.getAllPartite -&gt; include (partita) </w:t>
+            </w:r>
+          </w:p>
+          <w:p>
+            <w:pPr>
+              <w:rPr>
+                <w:sz w:val="24"/>
+                <w:szCs w:val="24"/>
+              </w:rPr>
+            </w:pPr>
+          </w:p>
+          <w:p>
+            <w:pPr>
+              <w:rPr>
+                <w:sz w:val="24"/>
+                <w:szCs w:val="24"/>
+              </w:rPr>
+            </w:pPr>
+            <w:r>
+              <w:rPr>
+                <w:b/>
+                <w:bCs/>
+                <w:sz w:val="24"/>
+                <w:szCs w:val="24"/>
+              </w:rPr>
+              <w:t>Context</w:t>
+            </w:r>
+            <w:r>
+              <w:rPr>
+                <w:sz w:val="24"/>
+                <w:szCs w:val="24"/>
+              </w:rPr>
+              <w:t xml:space="preserve"> Partita::setRisultato(goal1, goal2)</w:t>
+            </w:r>
+          </w:p>
+          <w:p>
+            <w:pPr>
+              <w:rPr>
+                <w:sz w:val="24"/>
+                <w:szCs w:val="24"/>
+              </w:rPr>
+            </w:pPr>
+            <w:r>
+              <w:rPr>
+                <w:b/>
+                <w:bCs/>
+                <w:sz w:val="24"/>
+                <w:szCs w:val="24"/>
+              </w:rPr>
+              <w:t>P</w:t>
+            </w:r>
+            <w:r>
+              <w:rPr>
+                <w:b/>
+                <w:bCs/>
+                <w:sz w:val="24"/>
+                <w:szCs w:val="24"/>
+              </w:rPr>
+              <w:t>ost</w:t>
+            </w:r>
+            <w:r>
+              <w:rPr>
+                <w:sz w:val="24"/>
+                <w:szCs w:val="24"/>
+              </w:rPr>
+              <w:t xml:space="preserve">: </w:t>
+            </w:r>
+            <w:r>
+              <w:rPr>
+                <w:sz w:val="24"/>
+                <w:szCs w:val="24"/>
+              </w:rPr>
+              <w:t xml:space="preserve">partita.goal1=goal1 and partita.goal2=goal2 </w:t>
+            </w:r>
+          </w:p>
+          <w:p>
+            <w:pPr>
+              <w:rPr>
+                <w:sz w:val="24"/>
+                <w:szCs w:val="24"/>
+              </w:rPr>
+            </w:pPr>
+            <w:r>
+              <w:rPr>
+                <w:sz w:val="24"/>
+                <w:szCs w:val="24"/>
+              </w:rPr>
+              <w:t xml:space="preserve">If goal1&gt;goal2 </w:t>
+            </w:r>
+            <w:hyperlink r:id="rId16" w:history="1">
+              <w:r>
+                <w:rPr>
+                  <w:sz w:val="24"/>
+                  <w:szCs w:val="24"/>
+                </w:rPr>
+                <w:t>squadra1.punti = @ pre</w:t>
+              </w:r>
+              <w:r>
+                <w:rPr>
+                  <w:sz w:val="24"/>
+                  <w:szCs w:val="24"/>
+                </w:rPr>
+                <w:t xml:space="preserve"> </w:t>
+              </w:r>
+              <w:r>
+                <w:rPr>
+                  <w:sz w:val="24"/>
+                  <w:szCs w:val="24"/>
+                </w:rPr>
+                <w:t>squadra1.punti+3</w:t>
+              </w:r>
+            </w:hyperlink>
+          </w:p>
+          <w:p>
+            <w:pPr>
+              <w:rPr>
+                <w:sz w:val="24"/>
+                <w:szCs w:val="24"/>
+              </w:rPr>
+            </w:pPr>
+            <w:r>
+              <w:rPr>
+                <w:sz w:val="24"/>
+                <w:szCs w:val="24"/>
+              </w:rPr>
+              <w:t xml:space="preserve">If goal2&gt;goal1 </w:t>
+            </w:r>
+            <w:hyperlink r:id="rId17" w:history="1">
+              <w:r>
+                <w:rPr>
+                  <w:sz w:val="24"/>
+                  <w:szCs w:val="24"/>
+                </w:rPr>
+                <w:t>squadra</w:t>
+              </w:r>
+              <w:r>
+                <w:rPr>
+                  <w:sz w:val="24"/>
+                  <w:szCs w:val="24"/>
+                </w:rPr>
+                <w:t>2</w:t>
+              </w:r>
+              <w:r>
+                <w:rPr>
+                  <w:sz w:val="24"/>
+                  <w:szCs w:val="24"/>
+                </w:rPr>
+                <w:t>.punti = @ pre</w:t>
+              </w:r>
+              <w:r>
+                <w:rPr>
+                  <w:sz w:val="24"/>
+                  <w:szCs w:val="24"/>
+                </w:rPr>
+                <w:t xml:space="preserve"> </w:t>
+              </w:r>
+              <w:r>
+                <w:rPr>
+                  <w:sz w:val="24"/>
+                  <w:szCs w:val="24"/>
+                </w:rPr>
+                <w:t>squadra</w:t>
+              </w:r>
+              <w:r>
+                <w:rPr>
+                  <w:sz w:val="24"/>
+                  <w:szCs w:val="24"/>
+                </w:rPr>
+                <w:t>2</w:t>
+              </w:r>
+              <w:r>
+                <w:rPr>
+                  <w:sz w:val="24"/>
+                  <w:szCs w:val="24"/>
+                </w:rPr>
+                <w:t>.punti+3</w:t>
+              </w:r>
+            </w:hyperlink>
+          </w:p>
+          <w:p>
+            <w:pPr>
+              <w:rPr>
+                <w:sz w:val="24"/>
+                <w:szCs w:val="24"/>
+              </w:rPr>
+            </w:pPr>
+            <w:r>
+              <w:rPr>
+                <w:sz w:val="24"/>
+                <w:szCs w:val="24"/>
+              </w:rPr>
+              <w:t>If goal1=goal1 squadra1.punti = @pre squadra1.punti+1 and squadra2.punti = @pre squadra2.punti+1</w:t>
+            </w:r>
+          </w:p>
+          <w:p>
+            <w:pPr>
+              <w:rPr>
+                <w:sz w:val="24"/>
+                <w:szCs w:val="24"/>
+              </w:rPr>
+            </w:pPr>
+          </w:p>
+          <w:p>
+            <w:pPr>
+              <w:rPr>
+                <w:sz w:val="24"/>
+                <w:szCs w:val="24"/>
+              </w:rPr>
+            </w:pPr>
+            <w:r>
+              <w:rPr>
+                <w:b/>
+                <w:bCs/>
+                <w:sz w:val="24"/>
+                <w:szCs w:val="24"/>
+              </w:rPr>
+              <w:t>Context</w:t>
+            </w:r>
+            <w:r>
+              <w:rPr>
+                <w:sz w:val="24"/>
+                <w:szCs w:val="24"/>
+              </w:rPr>
+              <w:t xml:space="preserve"> </w:t>
+            </w:r>
+            <w:r>
+              <w:rPr>
+                <w:sz w:val="24"/>
+                <w:szCs w:val="24"/>
+              </w:rPr>
+              <w:t>Partita::getAllPartiteLega(lega)</w:t>
+            </w:r>
+          </w:p>
+          <w:p>
+            <w:pPr>
+              <w:rPr>
+                <w:sz w:val="24"/>
+                <w:szCs w:val="24"/>
+                <w:u w:val="single"/>
+              </w:rPr>
+            </w:pPr>
+            <w:r>
+              <w:rPr>
+                <w:b/>
+                <w:bCs/>
+                <w:sz w:val="24"/>
+                <w:szCs w:val="24"/>
+              </w:rPr>
+              <w:t>P</w:t>
+            </w:r>
+            <w:r>
+              <w:rPr>
+                <w:b/>
+                <w:bCs/>
+                <w:sz w:val="24"/>
+                <w:szCs w:val="24"/>
+              </w:rPr>
+              <w:t>ost</w:t>
+            </w:r>
+            <w:r>
+              <w:rPr>
+                <w:sz w:val="24"/>
+                <w:szCs w:val="24"/>
+              </w:rPr>
+              <w:t xml:space="preserve">: </w:t>
+            </w:r>
+            <w:r>
+              <w:rPr>
+                <w:sz w:val="24"/>
+                <w:szCs w:val="24"/>
+              </w:rPr>
+              <w:t>result = getAllPartite -&gt; select (partita.lega=lega)</w:t>
+            </w:r>
+          </w:p>
+          <w:p>
+            <w:pPr>
+              <w:rPr>
+                <w:sz w:val="24"/>
+                <w:szCs w:val="24"/>
+              </w:rPr>
+            </w:pPr>
+          </w:p>
+          <w:p>
+            <w:pPr>
+              <w:rPr>
+                <w:sz w:val="24"/>
+                <w:szCs w:val="24"/>
+              </w:rPr>
+            </w:pPr>
+            <w:r>
+              <w:rPr>
+                <w:b/>
+                <w:bCs/>
+                <w:sz w:val="24"/>
+                <w:szCs w:val="24"/>
+              </w:rPr>
+              <w:t>Context</w:t>
+            </w:r>
+            <w:r>
+              <w:rPr>
+                <w:sz w:val="24"/>
+                <w:szCs w:val="24"/>
+              </w:rPr>
+              <w:t xml:space="preserve"> Partita::getAllPartite()</w:t>
+            </w:r>
+          </w:p>
+          <w:p>
+            <w:pPr>
+              <w:rPr>
+                <w:sz w:val="24"/>
+                <w:szCs w:val="24"/>
+              </w:rPr>
+            </w:pPr>
+            <w:r>
+              <w:rPr>
+                <w:b/>
+                <w:bCs/>
+                <w:sz w:val="24"/>
+                <w:szCs w:val="24"/>
+              </w:rPr>
+              <w:t>P</w:t>
+            </w:r>
+            <w:r>
+              <w:rPr>
+                <w:b/>
+                <w:bCs/>
+                <w:sz w:val="24"/>
+                <w:szCs w:val="24"/>
+              </w:rPr>
+              <w:t>ost</w:t>
+            </w:r>
+            <w:r>
+              <w:rPr>
+                <w:sz w:val="24"/>
+                <w:szCs w:val="24"/>
+              </w:rPr>
+              <w:t xml:space="preserve">: </w:t>
+            </w:r>
             <w:bookmarkStart w:id="9" w:name="_GoBack"/>
             <w:bookmarkEnd w:id="9"/>
-          </w:p>
-          <w:p>
-            <w:pPr>
-              <w:rPr>
-                <w:sz w:val="24"/>
-                <w:szCs w:val="24"/>
-              </w:rPr>
-            </w:pPr>
           </w:p>
         </w:tc>
       </w:tr>
@@ -5653,7 +6434,6 @@
   <w:style w:type="character" w:default="1" w:styleId="Carpredefinitoparagrafo">
     <w:name w:val="Default Paragraph Font"/>
     <w:uiPriority w:val="1"/>
-    <w:semiHidden/>
     <w:unhideWhenUsed/>
   </w:style>
   <w:style w:type="table" w:default="1" w:styleId="Tabellanormale">
@@ -6130,6 +6910,18 @@
       </w:tblBorders>
     </w:tblPr>
   </w:style>
+  <w:style w:type="character" w:styleId="Menzionenonrisolta">
+    <w:name w:val="Unresolved Mention"/>
+    <w:basedOn w:val="Carpredefinitoparagrafo"/>
+    <w:uiPriority w:val="99"/>
+    <w:semiHidden/>
+    <w:unhideWhenUsed/>
+    <w:rsid w:val="002F3D62"/>
+    <w:rPr>
+      <w:color w:val="605E5C"/>
+      <w:shd w:val="clear" w:color="auto" w:fill="E1DFDD"/>
+    </w:rPr>
+  </w:style>
 </w:styles>
 </file>
 
@@ -6433,7 +7225,7 @@
 </file>
 
 <file path=customXml/itemProps1.xml><?xml version="1.0" encoding="utf-8"?>
-<ds:datastoreItem xmlns:ds="http://schemas.openxmlformats.org/officeDocument/2006/customXml" ds:itemID="{272E6452-5700-4D8D-B791-CB1995E6F14A}">
+<ds:datastoreItem xmlns:ds="http://schemas.openxmlformats.org/officeDocument/2006/customXml" ds:itemID="{4E888FDA-66EC-42FF-B475-5E2525F349DB}">
   <ds:schemaRefs>
     <ds:schemaRef ds:uri="http://schemas.openxmlformats.org/officeDocument/2006/bibliography"/>
   </ds:schemaRefs>

</xml_diff>